<commit_message>
5-28-applied requested changes to Auswahl_Framework_Backend
</commit_message>
<xml_diff>
--- a/Dokumentation/Backend/Auswahl_Framework_Backend.docx
+++ b/Dokumentation/Backend/Auswahl_Framework_Backend.docx
@@ -69,31 +69,7 @@
           <w:szCs w:val="27"/>
           <w14:ligatures w14:val="none"/>
         </w:rPr>
-        <w:t xml:space="preserve">Verwendung von Python als Programmiersprache </w:t>
-      </w:r>
-      <w:r>
-        <w:rPr>
-          <w:rFonts w:ascii="Arial" w:eastAsia="Times New Roman" w:hAnsi="Arial" w:cs="Arial"/>
-          <w:b/>
-          <w:bCs/>
-          <w:kern w:val="0"/>
-          <w:sz w:val="27"/>
-          <w:szCs w:val="27"/>
-          <w14:ligatures w14:val="none"/>
-        </w:rPr>
-        <w:t>ausfolgenden</w:t>
-      </w:r>
-      <w:r>
-        <w:rPr>
-          <w:rFonts w:ascii="Arial" w:eastAsia="Times New Roman" w:hAnsi="Arial" w:cs="Arial"/>
-          <w:b/>
-          <w:bCs/>
-          <w:kern w:val="0"/>
-          <w:sz w:val="27"/>
-          <w:szCs w:val="27"/>
-          <w14:ligatures w14:val="none"/>
-        </w:rPr>
-        <w:t xml:space="preserve"> Gründen </w:t>
+        <w:t>Verwendung von Python als Programmiersprache ausfolgenden Gründen </w:t>
       </w:r>
     </w:p>
     <w:p>
@@ -403,10 +379,10 @@
         <w:tblLook w:val="04A0" w:firstRow="1" w:lastRow="0" w:firstColumn="1" w:lastColumn="0" w:noHBand="0" w:noVBand="1"/>
       </w:tblPr>
       <w:tblGrid>
-        <w:gridCol w:w="3825"/>
+        <w:gridCol w:w="3288"/>
         <w:gridCol w:w="800"/>
         <w:gridCol w:w="1002"/>
-        <w:gridCol w:w="4823"/>
+        <w:gridCol w:w="5360"/>
       </w:tblGrid>
       <w:tr>
         <w:trPr>
@@ -1309,143 +1285,163 @@
                 <w:szCs w:val="27"/>
                 <w14:ligatures w14:val="none"/>
               </w:rPr>
+              <w:t>Leistung</w:t>
+            </w:r>
+          </w:p>
+        </w:tc>
+        <w:tc>
+          <w:tcPr>
+            <w:tcW w:w="0" w:type="auto"/>
+            <w:tcBorders>
+              <w:top w:val="single" w:sz="6" w:space="0" w:color="D8DEE9"/>
+              <w:left w:val="single" w:sz="6" w:space="0" w:color="D8DEE9"/>
+              <w:bottom w:val="single" w:sz="6" w:space="0" w:color="D8DEE9"/>
+              <w:right w:val="single" w:sz="6" w:space="0" w:color="D8DEE9"/>
+            </w:tcBorders>
+            <w:tcMar>
+              <w:top w:w="96" w:type="dxa"/>
+              <w:left w:w="96" w:type="dxa"/>
+              <w:bottom w:w="96" w:type="dxa"/>
+              <w:right w:w="96" w:type="dxa"/>
+            </w:tcMar>
+            <w:vAlign w:val="bottom"/>
+            <w:hideMark/>
+          </w:tcPr>
+          <w:p>
+            <w:pPr>
+              <w:spacing w:after="0" w:line="240" w:lineRule="auto"/>
+              <w:rPr>
+                <w:rFonts w:ascii="inherit" w:eastAsia="Times New Roman" w:hAnsi="inherit" w:cs="Arial"/>
+                <w:kern w:val="0"/>
+                <w:sz w:val="27"/>
+                <w:szCs w:val="27"/>
+                <w14:ligatures w14:val="none"/>
+              </w:rPr>
+            </w:pPr>
+            <w:r>
+              <w:rPr>
+                <w:rFonts w:ascii="inherit" w:eastAsia="Times New Roman" w:hAnsi="inherit" w:cs="Arial"/>
+                <w:kern w:val="0"/>
+                <w:sz w:val="27"/>
+                <w:szCs w:val="27"/>
+                <w14:ligatures w14:val="none"/>
+              </w:rPr>
+              <w:t>X</w:t>
+            </w:r>
+          </w:p>
+        </w:tc>
+        <w:tc>
+          <w:tcPr>
+            <w:tcW w:w="0" w:type="auto"/>
+            <w:tcBorders>
+              <w:top w:val="single" w:sz="6" w:space="0" w:color="D8DEE9"/>
+              <w:left w:val="single" w:sz="6" w:space="0" w:color="D8DEE9"/>
+              <w:bottom w:val="single" w:sz="6" w:space="0" w:color="D8DEE9"/>
+              <w:right w:val="single" w:sz="6" w:space="0" w:color="D8DEE9"/>
+            </w:tcBorders>
+            <w:tcMar>
+              <w:top w:w="96" w:type="dxa"/>
+              <w:left w:w="96" w:type="dxa"/>
+              <w:bottom w:w="96" w:type="dxa"/>
+              <w:right w:w="96" w:type="dxa"/>
+            </w:tcMar>
+            <w:vAlign w:val="bottom"/>
+            <w:hideMark/>
+          </w:tcPr>
+          <w:p>
+            <w:pPr>
+              <w:spacing w:after="0" w:line="240" w:lineRule="auto"/>
+              <w:rPr>
+                <w:rFonts w:ascii="inherit" w:eastAsia="Times New Roman" w:hAnsi="inherit" w:cs="Arial"/>
+                <w:kern w:val="0"/>
+                <w:sz w:val="27"/>
+                <w:szCs w:val="27"/>
+                <w14:ligatures w14:val="none"/>
+              </w:rPr>
+            </w:pPr>
+            <w:r>
+              <w:rPr>
+                <w:rFonts w:ascii="inherit" w:eastAsia="Times New Roman" w:hAnsi="inherit" w:cs="Arial"/>
+                <w:kern w:val="0"/>
+                <w:sz w:val="27"/>
+                <w:szCs w:val="27"/>
+                <w14:ligatures w14:val="none"/>
+              </w:rPr>
+              <w:t>X</w:t>
+            </w:r>
+          </w:p>
+        </w:tc>
+        <w:tc>
+          <w:tcPr>
+            <w:tcW w:w="0" w:type="auto"/>
+            <w:tcBorders>
+              <w:top w:val="single" w:sz="6" w:space="0" w:color="D8DEE9"/>
+              <w:left w:val="single" w:sz="6" w:space="0" w:color="D8DEE9"/>
+              <w:bottom w:val="single" w:sz="6" w:space="0" w:color="D8DEE9"/>
+              <w:right w:val="single" w:sz="6" w:space="0" w:color="D8DEE9"/>
+            </w:tcBorders>
+            <w:tcMar>
+              <w:top w:w="96" w:type="dxa"/>
+              <w:left w:w="96" w:type="dxa"/>
+              <w:bottom w:w="96" w:type="dxa"/>
+              <w:right w:w="96" w:type="dxa"/>
+            </w:tcMar>
+            <w:vAlign w:val="bottom"/>
+            <w:hideMark/>
+          </w:tcPr>
+          <w:p>
+            <w:pPr>
+              <w:spacing w:after="0" w:line="240" w:lineRule="auto"/>
+              <w:rPr>
+                <w:rFonts w:ascii="inherit" w:eastAsia="Times New Roman" w:hAnsi="inherit" w:cs="Arial"/>
+                <w:kern w:val="0"/>
+                <w:sz w:val="27"/>
+                <w:szCs w:val="27"/>
+                <w14:ligatures w14:val="none"/>
+              </w:rPr>
+            </w:pPr>
+            <w:proofErr w:type="spellStart"/>
+            <w:r>
+              <w:rPr>
+                <w:rFonts w:ascii="inherit" w:eastAsia="Times New Roman" w:hAnsi="inherit" w:cs="Arial"/>
+                <w:kern w:val="0"/>
+                <w:sz w:val="27"/>
+                <w:szCs w:val="27"/>
+                <w14:ligatures w14:val="none"/>
+              </w:rPr>
+              <w:t>Flask</w:t>
+            </w:r>
+            <w:proofErr w:type="spellEnd"/>
+            <w:r>
+              <w:rPr>
+                <w:rFonts w:ascii="inherit" w:eastAsia="Times New Roman" w:hAnsi="inherit" w:cs="Arial"/>
+                <w:kern w:val="0"/>
+                <w:sz w:val="27"/>
+                <w:szCs w:val="27"/>
+                <w14:ligatures w14:val="none"/>
+              </w:rPr>
+              <w:t xml:space="preserve"> ist leichtgewichtiger und ermöglicht es Projekte schneller aufzusetzen.</w:t>
+            </w:r>
+            <w:r>
+              <w:rPr>
+                <w:rFonts w:ascii="inherit" w:eastAsia="Times New Roman" w:hAnsi="inherit" w:cs="Arial"/>
+                <w:kern w:val="0"/>
+                <w:sz w:val="27"/>
+                <w:szCs w:val="27"/>
+                <w14:ligatures w14:val="none"/>
+              </w:rPr>
+              <w:br/>
+            </w:r>
+            <w:r>
+              <w:rPr>
+                <w:rFonts w:ascii="inherit" w:eastAsia="Times New Roman" w:hAnsi="inherit" w:cs="Arial"/>
+                <w:kern w:val="0"/>
+                <w:sz w:val="27"/>
+                <w:szCs w:val="27"/>
+                <w14:ligatures w14:val="none"/>
+              </w:rPr>
               <w:lastRenderedPageBreak/>
-              <w:t>Leistung</w:t>
-            </w:r>
-          </w:p>
-        </w:tc>
-        <w:tc>
-          <w:tcPr>
-            <w:tcW w:w="0" w:type="auto"/>
-            <w:tcBorders>
-              <w:top w:val="single" w:sz="6" w:space="0" w:color="D8DEE9"/>
-              <w:left w:val="single" w:sz="6" w:space="0" w:color="D8DEE9"/>
-              <w:bottom w:val="single" w:sz="6" w:space="0" w:color="D8DEE9"/>
-              <w:right w:val="single" w:sz="6" w:space="0" w:color="D8DEE9"/>
-            </w:tcBorders>
-            <w:tcMar>
-              <w:top w:w="96" w:type="dxa"/>
-              <w:left w:w="96" w:type="dxa"/>
-              <w:bottom w:w="96" w:type="dxa"/>
-              <w:right w:w="96" w:type="dxa"/>
-            </w:tcMar>
-            <w:vAlign w:val="bottom"/>
-            <w:hideMark/>
-          </w:tcPr>
-          <w:p>
-            <w:pPr>
-              <w:spacing w:after="0" w:line="240" w:lineRule="auto"/>
-              <w:rPr>
-                <w:rFonts w:ascii="inherit" w:eastAsia="Times New Roman" w:hAnsi="inherit" w:cs="Arial"/>
-                <w:kern w:val="0"/>
-                <w:sz w:val="27"/>
-                <w:szCs w:val="27"/>
-                <w14:ligatures w14:val="none"/>
-              </w:rPr>
-            </w:pPr>
-            <w:r>
-              <w:rPr>
-                <w:rFonts w:ascii="inherit" w:eastAsia="Times New Roman" w:hAnsi="inherit" w:cs="Arial"/>
-                <w:kern w:val="0"/>
-                <w:sz w:val="27"/>
-                <w:szCs w:val="27"/>
-                <w14:ligatures w14:val="none"/>
-              </w:rPr>
-              <w:t>X</w:t>
-            </w:r>
-          </w:p>
-        </w:tc>
-        <w:tc>
-          <w:tcPr>
-            <w:tcW w:w="0" w:type="auto"/>
-            <w:tcBorders>
-              <w:top w:val="single" w:sz="6" w:space="0" w:color="D8DEE9"/>
-              <w:left w:val="single" w:sz="6" w:space="0" w:color="D8DEE9"/>
-              <w:bottom w:val="single" w:sz="6" w:space="0" w:color="D8DEE9"/>
-              <w:right w:val="single" w:sz="6" w:space="0" w:color="D8DEE9"/>
-            </w:tcBorders>
-            <w:tcMar>
-              <w:top w:w="96" w:type="dxa"/>
-              <w:left w:w="96" w:type="dxa"/>
-              <w:bottom w:w="96" w:type="dxa"/>
-              <w:right w:w="96" w:type="dxa"/>
-            </w:tcMar>
-            <w:vAlign w:val="bottom"/>
-            <w:hideMark/>
-          </w:tcPr>
-          <w:p>
-            <w:pPr>
-              <w:spacing w:after="0" w:line="240" w:lineRule="auto"/>
-              <w:rPr>
-                <w:rFonts w:ascii="inherit" w:eastAsia="Times New Roman" w:hAnsi="inherit" w:cs="Arial"/>
-                <w:kern w:val="0"/>
-                <w:sz w:val="27"/>
-                <w:szCs w:val="27"/>
-                <w14:ligatures w14:val="none"/>
-              </w:rPr>
-            </w:pPr>
-            <w:r>
-              <w:rPr>
-                <w:rFonts w:ascii="inherit" w:eastAsia="Times New Roman" w:hAnsi="inherit" w:cs="Arial"/>
-                <w:kern w:val="0"/>
-                <w:sz w:val="27"/>
-                <w:szCs w:val="27"/>
-                <w14:ligatures w14:val="none"/>
-              </w:rPr>
-              <w:t>X</w:t>
-            </w:r>
-          </w:p>
-        </w:tc>
-        <w:tc>
-          <w:tcPr>
-            <w:tcW w:w="0" w:type="auto"/>
-            <w:tcBorders>
-              <w:top w:val="single" w:sz="6" w:space="0" w:color="D8DEE9"/>
-              <w:left w:val="single" w:sz="6" w:space="0" w:color="D8DEE9"/>
-              <w:bottom w:val="single" w:sz="6" w:space="0" w:color="D8DEE9"/>
-              <w:right w:val="single" w:sz="6" w:space="0" w:color="D8DEE9"/>
-            </w:tcBorders>
-            <w:tcMar>
-              <w:top w:w="96" w:type="dxa"/>
-              <w:left w:w="96" w:type="dxa"/>
-              <w:bottom w:w="96" w:type="dxa"/>
-              <w:right w:w="96" w:type="dxa"/>
-            </w:tcMar>
-            <w:vAlign w:val="bottom"/>
-            <w:hideMark/>
-          </w:tcPr>
-          <w:p>
-            <w:pPr>
-              <w:spacing w:after="0" w:line="240" w:lineRule="auto"/>
-              <w:rPr>
-                <w:rFonts w:ascii="inherit" w:eastAsia="Times New Roman" w:hAnsi="inherit" w:cs="Arial"/>
-                <w:kern w:val="0"/>
-                <w:sz w:val="27"/>
-                <w:szCs w:val="27"/>
-                <w14:ligatures w14:val="none"/>
-              </w:rPr>
-            </w:pPr>
-            <w:proofErr w:type="spellStart"/>
-            <w:r>
-              <w:rPr>
-                <w:rFonts w:ascii="inherit" w:eastAsia="Times New Roman" w:hAnsi="inherit" w:cs="Arial"/>
-                <w:kern w:val="0"/>
-                <w:sz w:val="27"/>
-                <w:szCs w:val="27"/>
-                <w14:ligatures w14:val="none"/>
-              </w:rPr>
-              <w:t>Flask</w:t>
-            </w:r>
-            <w:proofErr w:type="spellEnd"/>
-            <w:r>
-              <w:rPr>
-                <w:rFonts w:ascii="inherit" w:eastAsia="Times New Roman" w:hAnsi="inherit" w:cs="Arial"/>
-                <w:kern w:val="0"/>
-                <w:sz w:val="27"/>
-                <w:szCs w:val="27"/>
-                <w14:ligatures w14:val="none"/>
-              </w:rPr>
-              <w:t xml:space="preserve"> ist leichtgewichtiger und ermöglicht es Projekte schneller aufzusetzen.</w:t>
+              <w:t>Django ist bei größeren Projekten besser geeignet.</w:t>
             </w:r>
           </w:p>
         </w:tc>
@@ -1488,172 +1484,7 @@
                 <w:szCs w:val="27"/>
                 <w14:ligatures w14:val="none"/>
               </w:rPr>
-              <w:t>Django ist bei größeren Projekten besser geeignet.</w:t>
-            </w:r>
-          </w:p>
-        </w:tc>
-        <w:tc>
-          <w:tcPr>
-            <w:tcW w:w="0" w:type="auto"/>
-            <w:tcBorders>
-              <w:top w:val="single" w:sz="6" w:space="0" w:color="D8DEE9"/>
-              <w:left w:val="single" w:sz="6" w:space="0" w:color="D8DEE9"/>
-              <w:bottom w:val="single" w:sz="6" w:space="0" w:color="D8DEE9"/>
-              <w:right w:val="single" w:sz="6" w:space="0" w:color="D8DEE9"/>
-            </w:tcBorders>
-            <w:tcMar>
-              <w:top w:w="96" w:type="dxa"/>
-              <w:left w:w="96" w:type="dxa"/>
-              <w:bottom w:w="96" w:type="dxa"/>
-              <w:right w:w="96" w:type="dxa"/>
-            </w:tcMar>
-            <w:vAlign w:val="bottom"/>
-            <w:hideMark/>
-          </w:tcPr>
-          <w:p>
-            <w:pPr>
-              <w:spacing w:after="0" w:line="240" w:lineRule="auto"/>
-              <w:rPr>
-                <w:rFonts w:ascii="inherit" w:eastAsia="Times New Roman" w:hAnsi="inherit" w:cs="Arial"/>
-                <w:kern w:val="0"/>
-                <w:sz w:val="27"/>
-                <w:szCs w:val="27"/>
-                <w14:ligatures w14:val="none"/>
-              </w:rPr>
-            </w:pPr>
-            <w:r>
-              <w:rPr>
-                <w:rFonts w:ascii="inherit" w:eastAsia="Times New Roman" w:hAnsi="inherit" w:cs="Arial"/>
-                <w:kern w:val="0"/>
-                <w:sz w:val="27"/>
-                <w:szCs w:val="27"/>
-                <w14:ligatures w14:val="none"/>
-              </w:rPr>
-              <w:t> </w:t>
-            </w:r>
-          </w:p>
-        </w:tc>
-        <w:tc>
-          <w:tcPr>
-            <w:tcW w:w="0" w:type="auto"/>
-            <w:tcBorders>
-              <w:top w:val="single" w:sz="6" w:space="0" w:color="D8DEE9"/>
-              <w:left w:val="single" w:sz="6" w:space="0" w:color="D8DEE9"/>
-              <w:bottom w:val="single" w:sz="6" w:space="0" w:color="D8DEE9"/>
-              <w:right w:val="single" w:sz="6" w:space="0" w:color="D8DEE9"/>
-            </w:tcBorders>
-            <w:tcMar>
-              <w:top w:w="96" w:type="dxa"/>
-              <w:left w:w="96" w:type="dxa"/>
-              <w:bottom w:w="96" w:type="dxa"/>
-              <w:right w:w="96" w:type="dxa"/>
-            </w:tcMar>
-            <w:vAlign w:val="bottom"/>
-            <w:hideMark/>
-          </w:tcPr>
-          <w:p>
-            <w:pPr>
-              <w:spacing w:after="0" w:line="240" w:lineRule="auto"/>
-              <w:rPr>
-                <w:rFonts w:ascii="inherit" w:eastAsia="Times New Roman" w:hAnsi="inherit" w:cs="Arial"/>
-                <w:kern w:val="0"/>
-                <w:sz w:val="27"/>
-                <w:szCs w:val="27"/>
-                <w14:ligatures w14:val="none"/>
-              </w:rPr>
-            </w:pPr>
-            <w:r>
-              <w:rPr>
-                <w:rFonts w:ascii="inherit" w:eastAsia="Times New Roman" w:hAnsi="inherit" w:cs="Arial"/>
-                <w:kern w:val="0"/>
-                <w:sz w:val="27"/>
-                <w:szCs w:val="27"/>
-                <w14:ligatures w14:val="none"/>
-              </w:rPr>
-              <w:t> </w:t>
-            </w:r>
-          </w:p>
-        </w:tc>
-        <w:tc>
-          <w:tcPr>
-            <w:tcW w:w="0" w:type="auto"/>
-            <w:tcBorders>
-              <w:top w:val="single" w:sz="6" w:space="0" w:color="D8DEE9"/>
-              <w:left w:val="single" w:sz="6" w:space="0" w:color="D8DEE9"/>
-              <w:bottom w:val="single" w:sz="6" w:space="0" w:color="D8DEE9"/>
-              <w:right w:val="single" w:sz="6" w:space="0" w:color="D8DEE9"/>
-            </w:tcBorders>
-            <w:tcMar>
-              <w:top w:w="96" w:type="dxa"/>
-              <w:left w:w="96" w:type="dxa"/>
-              <w:bottom w:w="96" w:type="dxa"/>
-              <w:right w:w="96" w:type="dxa"/>
-            </w:tcMar>
-            <w:vAlign w:val="bottom"/>
-            <w:hideMark/>
-          </w:tcPr>
-          <w:p>
-            <w:pPr>
-              <w:spacing w:after="0" w:line="240" w:lineRule="auto"/>
-              <w:rPr>
-                <w:rFonts w:ascii="inherit" w:eastAsia="Times New Roman" w:hAnsi="inherit" w:cs="Arial"/>
-                <w:kern w:val="0"/>
-                <w:sz w:val="27"/>
-                <w:szCs w:val="27"/>
-                <w14:ligatures w14:val="none"/>
-              </w:rPr>
-            </w:pPr>
-            <w:r>
-              <w:rPr>
-                <w:rFonts w:ascii="inherit" w:eastAsia="Times New Roman" w:hAnsi="inherit" w:cs="Arial"/>
-                <w:kern w:val="0"/>
-                <w:sz w:val="27"/>
-                <w:szCs w:val="27"/>
-                <w14:ligatures w14:val="none"/>
-              </w:rPr>
-              <w:t> </w:t>
-            </w:r>
-          </w:p>
-        </w:tc>
-      </w:tr>
-      <w:tr>
-        <w:tc>
-          <w:tcPr>
-            <w:tcW w:w="0" w:type="auto"/>
-            <w:tcBorders>
-              <w:top w:val="single" w:sz="6" w:space="0" w:color="D8DEE9"/>
-              <w:left w:val="single" w:sz="6" w:space="0" w:color="D8DEE9"/>
-              <w:bottom w:val="single" w:sz="6" w:space="0" w:color="D8DEE9"/>
-              <w:right w:val="single" w:sz="6" w:space="0" w:color="D8DEE9"/>
-            </w:tcBorders>
-            <w:tcMar>
-              <w:top w:w="96" w:type="dxa"/>
-              <w:left w:w="96" w:type="dxa"/>
-              <w:bottom w:w="96" w:type="dxa"/>
-              <w:right w:w="96" w:type="dxa"/>
-            </w:tcMar>
-            <w:vAlign w:val="bottom"/>
-            <w:hideMark/>
-          </w:tcPr>
-          <w:p>
-            <w:pPr>
-              <w:spacing w:after="0" w:line="240" w:lineRule="auto"/>
-              <w:rPr>
-                <w:rFonts w:ascii="inherit" w:eastAsia="Times New Roman" w:hAnsi="inherit" w:cs="Arial"/>
-                <w:kern w:val="0"/>
-                <w:sz w:val="27"/>
-                <w:szCs w:val="27"/>
-                <w14:ligatures w14:val="none"/>
-              </w:rPr>
-            </w:pPr>
-            <w:r>
-              <w:rPr>
-                <w:rFonts w:ascii="inherit" w:eastAsia="Times New Roman" w:hAnsi="inherit" w:cs="Arial"/>
-                <w:kern w:val="0"/>
-                <w:sz w:val="27"/>
-                <w:szCs w:val="27"/>
-                <w14:ligatures w14:val="none"/>
-              </w:rPr>
+              <w:lastRenderedPageBreak/>
               <w:t>Skalierbarkeit</w:t>
             </w:r>
           </w:p>
@@ -2006,30 +1837,21 @@
           <w:sz w:val="24"/>
           <w:szCs w:val="24"/>
         </w:rPr>
-        <w:t xml:space="preserve">Beide Frameworks bringen ihre Vor- und Nachteile. Es ist jedoch nicht klar, ob die Vorteile von Django mit diesem Projekt </w:t>
-      </w:r>
-      <w:proofErr w:type="spellStart"/>
-      <w:r>
-        <w:rPr>
-          <w:sz w:val="24"/>
-          <w:szCs w:val="24"/>
-        </w:rPr>
-        <w:t>vollkommen</w:t>
-      </w:r>
-      <w:r>
-        <w:rPr>
-          <w:sz w:val="24"/>
-          <w:szCs w:val="24"/>
-        </w:rPr>
-        <w:t>ausgenutzt</w:t>
-      </w:r>
-      <w:proofErr w:type="spellEnd"/>
-      <w:r>
-        <w:rPr>
-          <w:sz w:val="24"/>
-          <w:szCs w:val="24"/>
-        </w:rPr>
-        <w:t xml:space="preserve"> werden können. Die Anfängerfreundliche Entwicklung mit </w:t>
+        <w:t>Beide Frameworks bringen ihre Vor- und Nachteile. Es ist jedoch nicht klar, ob die Vorteile von Django mit diesem Projekt vollkommen</w:t>
+      </w:r>
+      <w:r>
+        <w:rPr>
+          <w:sz w:val="24"/>
+          <w:szCs w:val="24"/>
+        </w:rPr>
+        <w:t xml:space="preserve"> </w:t>
+      </w:r>
+      <w:r>
+        <w:rPr>
+          <w:sz w:val="24"/>
+          <w:szCs w:val="24"/>
+        </w:rPr>
+        <w:t xml:space="preserve">ausgenutzt werden können. Die Anfängerfreundliche Entwicklung mit </w:t>
       </w:r>
       <w:proofErr w:type="spellStart"/>
       <w:r>

</xml_diff>